<commit_message>
Cleaned up files; fixed Before Workshop file
</commit_message>
<xml_diff>
--- a/Before_Workshop.docx
+++ b/Before_Workshop.docx
@@ -2,22 +2,22 @@
 <file path=word/document.xml><?xml version="1.0" encoding="utf-8"?>
 <w:document xmlns:w="http://schemas.openxmlformats.org/wordprocessingml/2006/main" xmlns:m="http://schemas.openxmlformats.org/officeDocument/2006/math" xmlns:r="http://schemas.openxmlformats.org/officeDocument/2006/relationships" xmlns:o="urn:schemas-microsoft-com:office:office" xmlns:v="urn:schemas-microsoft-com:vml" xmlns:w10="urn:schemas-microsoft-com:office:word" xmlns:a="http://schemas.openxmlformats.org/drawingml/2006/main" xmlns:pic="http://schemas.openxmlformats.org/drawingml/2006/picture" xmlns:wp="http://schemas.openxmlformats.org/drawingml/2006/wordprocessingDrawing">
   <w:body>
-    <w:bookmarkStart w:id="35" w:name="ssc-2022-reproducibility-workshop"/>
+    <w:bookmarkStart w:id="33" w:name="ties-2023-reproducibility-workshop"/>
     <w:p>
       <w:pPr>
         <w:pStyle w:val="Heading2"/>
       </w:pPr>
       <w:r>
-        <w:t xml:space="preserve">SSC 2022 Reproducibility Workshop</w:t>
-      </w:r>
-    </w:p>
-    <w:bookmarkStart w:id="21" w:name="join-our-slack-community"/>
+        <w:t xml:space="preserve">TIES 2023 Reproducibility Workshop</w:t>
+      </w:r>
+    </w:p>
+    <w:bookmarkStart w:id="23" w:name="local-installation"/>
     <w:p>
       <w:pPr>
         <w:pStyle w:val="Heading3"/>
       </w:pPr>
       <w:r>
-        <w:t xml:space="preserve">Join our Slack Community</w:t>
+        <w:t xml:space="preserve">Local Installation</w:t>
       </w:r>
     </w:p>
     <w:p>
@@ -25,13 +25,25 @@
         <w:pStyle w:val="FirstParagraph"/>
       </w:pPr>
       <w:r>
-        <w:t xml:space="preserve">We are using the Statistical Education Section’s Slack as a home for</w:t>
-      </w:r>
-      <w:r>
-        <w:t xml:space="preserve"> </w:t>
-      </w:r>
-      <w:r>
-        <w:t xml:space="preserve">this workshop, and the follow-ups afterward. You can join this Slack</w:t>
+        <w:t xml:space="preserve">Before the workshop, if you want to work on your own computer and your</w:t>
+      </w:r>
+      <w:r>
+        <w:t xml:space="preserve"> </w:t>
+      </w:r>
+      <w:r>
+        <w:t xml:space="preserve">own file system, you should complete the following steps.</w:t>
+      </w:r>
+    </w:p>
+    <w:p>
+      <w:pPr>
+        <w:numPr>
+          <w:ilvl w:val="0"/>
+          <w:numId w:val="1001"/>
+        </w:numPr>
+        <w:pStyle w:val="Compact"/>
+      </w:pPr>
+      <w:r>
+        <w:t xml:space="preserve">Update your version of R locally to at least 4.0, preferably</w:t>
       </w:r>
       <w:r>
         <w:t xml:space="preserve"> </w:t>
@@ -41,65 +53,11 @@
           <w:rPr>
             <w:rStyle w:val="Hyperlink"/>
           </w:rPr>
-          <w:t xml:space="preserve">for</w:t>
-        </w:r>
-        <w:r>
-          <w:rPr>
-            <w:rStyle w:val="Hyperlink"/>
-          </w:rPr>
-          <w:t xml:space="preserve"> </w:t>
-        </w:r>
-        <w:r>
-          <w:rPr>
-            <w:rStyle w:val="Hyperlink"/>
-          </w:rPr>
-          <w:t xml:space="preserve">free</w:t>
+          <w:t xml:space="preserve">4.3.1</w:t>
         </w:r>
       </w:hyperlink>
       <w:r>
-        <w:t xml:space="preserve">,</w:t>
-      </w:r>
-      <w:r>
-        <w:t xml:space="preserve"> </w:t>
-      </w:r>
-      <w:r>
-        <w:t xml:space="preserve">and we encourage you to hop on and then join the</w:t>
-      </w:r>
-      <w:r>
-        <w:t xml:space="preserve"> </w:t>
-      </w:r>
-      <w:r>
-        <w:t xml:space="preserve">ses2022workshop-reproducibility channel. Both Tiffany and Wesley will</w:t>
-      </w:r>
-      <w:r>
-        <w:t xml:space="preserve"> </w:t>
-      </w:r>
-      <w:r>
-        <w:t xml:space="preserve">be in the channel before/during/after the workshop.</w:t>
-      </w:r>
-    </w:p>
-    <w:bookmarkEnd w:id="21"/>
-    <w:bookmarkStart w:id="25" w:name="local-installation"/>
-    <w:p>
-      <w:pPr>
-        <w:pStyle w:val="Heading3"/>
-      </w:pPr>
-      <w:r>
-        <w:t xml:space="preserve">Local Installation</w:t>
-      </w:r>
-    </w:p>
-    <w:p>
-      <w:pPr>
-        <w:pStyle w:val="FirstParagraph"/>
-      </w:pPr>
-      <w:r>
-        <w:t xml:space="preserve">Before the workshop, if you want to work on your own computer and your</w:t>
-      </w:r>
-      <w:r>
-        <w:t xml:space="preserve"> </w:t>
-      </w:r>
-      <w:r>
-        <w:t xml:space="preserve">own file system, you should complete the following steps.</w:t>
+        <w:t xml:space="preserve">.</w:t>
       </w:r>
     </w:p>
     <w:p>
@@ -111,21 +69,13 @@
         <w:pStyle w:val="Compact"/>
       </w:pPr>
       <w:r>
-        <w:t xml:space="preserve">Update your version of R locally to at least 4.0, preferably</w:t>
-      </w:r>
-      <w:r>
-        <w:t xml:space="preserve"> </w:t>
-      </w:r>
-      <w:hyperlink r:id="rId22">
-        <w:r>
-          <w:rPr>
-            <w:rStyle w:val="Hyperlink"/>
-          </w:rPr>
-          <w:t xml:space="preserve">4.2.0</w:t>
-        </w:r>
-      </w:hyperlink>
-      <w:r>
-        <w:t xml:space="preserve">.</w:t>
+        <w:t xml:space="preserve">Update your version of RStudio locally to at least 2023.06, to match</w:t>
+      </w:r>
+      <w:r>
+        <w:t xml:space="preserve"> </w:t>
+      </w:r>
+      <w:r>
+        <w:t xml:space="preserve">the flow we will show.</w:t>
       </w:r>
     </w:p>
     <w:p>
@@ -137,27 +87,9 @@
         <w:pStyle w:val="Compact"/>
       </w:pPr>
       <w:r>
-        <w:t xml:space="preserve">Update your version of RStudio locally to at least 2022.02, to match</w:t>
-      </w:r>
-      <w:r>
-        <w:t xml:space="preserve"> </w:t>
-      </w:r>
-      <w:r>
-        <w:t xml:space="preserve">the flow we will show.</w:t>
-      </w:r>
-    </w:p>
-    <w:p>
-      <w:pPr>
-        <w:numPr>
-          <w:ilvl w:val="0"/>
-          <w:numId w:val="1001"/>
-        </w:numPr>
-        <w:pStyle w:val="Compact"/>
-      </w:pPr>
-      <w:r>
         <w:t xml:space="preserve">Install Git locally (</w:t>
       </w:r>
-      <w:hyperlink r:id="rId23">
+      <w:hyperlink r:id="rId21">
         <w:r>
           <w:rPr>
             <w:rStyle w:val="Hyperlink"/>
@@ -171,7 +103,7 @@
       <w:r>
         <w:t xml:space="preserve"> </w:t>
       </w:r>
-      <w:hyperlink r:id="rId24">
+      <w:hyperlink r:id="rId22">
         <w:r>
           <w:rPr>
             <w:rStyle w:val="Hyperlink"/>
@@ -206,8 +138,8 @@
         <w:t xml:space="preserve">environment, you will need to register for a GitHub account (below).</w:t>
       </w:r>
     </w:p>
-    <w:bookmarkEnd w:id="25"/>
-    <w:bookmarkStart w:id="26" w:name="server-environment"/>
+    <w:bookmarkEnd w:id="23"/>
+    <w:bookmarkStart w:id="24" w:name="server-environment"/>
     <w:p>
       <w:pPr>
         <w:pStyle w:val="Heading3"/>
@@ -221,47 +153,23 @@
         <w:pStyle w:val="FirstParagraph"/>
       </w:pPr>
       <w:r>
-        <w:t xml:space="preserve">An account has been created for you on Wesley’s RStudio</w:t>
-      </w:r>
-      <w:r>
-        <w:t xml:space="preserve"> </w:t>
-      </w:r>
-      <w:r>
-        <w:t xml:space="preserve">Workbench/Server, as ses hyphen first initial + last name (e.g.,</w:t>
-      </w:r>
-      <w:r>
-        <w:t xml:space="preserve"> </w:t>
-      </w:r>
-      <w:r>
-        <w:t xml:space="preserve">ses-wburr). The password for all accounts has been set to the password</w:t>
-      </w:r>
-      <w:r>
-        <w:t xml:space="preserve"> </w:t>
-      </w:r>
-      <w:r>
-        <w:t xml:space="preserve">provided to you via the contact email. If you login to the provided URL,</w:t>
-      </w:r>
-      <w:r>
-        <w:t xml:space="preserve"> </w:t>
-      </w:r>
-      <w:r>
-        <w:t xml:space="preserve">you will be presented with the RStudio interface, and you can create a</w:t>
-      </w:r>
-      <w:r>
-        <w:t xml:space="preserve"> </w:t>
-      </w:r>
-      <w:r>
-        <w:t xml:space="preserve">new project or configure your interface as we will discuss during the</w:t>
-      </w:r>
-      <w:r>
-        <w:t xml:space="preserve"> </w:t>
-      </w:r>
-      <w:r>
-        <w:t xml:space="preserve">workshop.</w:t>
-      </w:r>
-    </w:p>
-    <w:bookmarkEnd w:id="26"/>
-    <w:bookmarkStart w:id="34" w:name="either-way"/>
+        <w:t xml:space="preserve">If you don’t have a convenient laptop to work on, please ping me</w:t>
+      </w:r>
+      <w:r>
+        <w:t xml:space="preserve"> </w:t>
+      </w:r>
+      <w:r>
+        <w:t xml:space="preserve">and I will set you up a temporary account on RStudio Server Professional,</w:t>
+      </w:r>
+      <w:r>
+        <w:t xml:space="preserve"> </w:t>
+      </w:r>
+      <w:r>
+        <w:t xml:space="preserve">so you can follow along and try things.</w:t>
+      </w:r>
+    </w:p>
+    <w:bookmarkEnd w:id="24"/>
+    <w:bookmarkStart w:id="32" w:name="either-way"/>
     <w:p>
       <w:pPr>
         <w:pStyle w:val="Heading3"/>
@@ -300,7 +208,7 @@
       <w:r>
         <w:t xml:space="preserve"> </w:t>
       </w:r>
-      <w:hyperlink r:id="rId27">
+      <w:hyperlink r:id="rId25">
         <w:r>
           <w:rPr>
             <w:rStyle w:val="Hyperlink"/>
@@ -342,18 +250,18 @@
           <wp:inline>
             <wp:extent cx="2972564" cy="1174346"/>
             <wp:effectExtent b="0" l="0" r="0" t="0"/>
-            <wp:docPr descr="GitHub signup" title="GitHub Signup" id="29" name="Picture"/>
+            <wp:docPr descr="GitHub signup" title="GitHub Signup" id="27" name="Picture"/>
             <a:graphic>
               <a:graphicData uri="http://schemas.openxmlformats.org/drawingml/2006/picture">
                 <pic:pic>
                   <pic:nvPicPr>
-                    <pic:cNvPr descr="img/github_signup.png?raw=true" id="30" name="Picture"/>
+                    <pic:cNvPr descr="img/github_signup.png?raw=true" id="28" name="Picture"/>
                     <pic:cNvPicPr>
                       <a:picLocks noChangeArrowheads="1" noChangeAspect="1"/>
                     </pic:cNvPicPr>
                   </pic:nvPicPr>
                   <pic:blipFill>
-                    <a:blip r:embed="rId28"/>
+                    <a:blip r:embed="rId26"/>
                     <a:stretch>
                       <a:fillRect/>
                     </a:stretch>
@@ -457,18 +365,18 @@
           <wp:inline>
             <wp:extent cx="1107066" cy="266062"/>
             <wp:effectExtent b="0" l="0" r="0" t="0"/>
-            <wp:docPr descr="RStudio Create RSA Key" title="RStudio RSA Key Creations" id="32" name="Picture"/>
+            <wp:docPr descr="RStudio Create RSA Key" title="RStudio RSA Key Creations" id="30" name="Picture"/>
             <a:graphic>
               <a:graphicData uri="http://schemas.openxmlformats.org/drawingml/2006/picture">
                 <pic:pic>
                   <pic:nvPicPr>
-                    <pic:cNvPr descr="img/create_RSA.png?raw=true" id="33" name="Picture"/>
+                    <pic:cNvPr descr="img/create_RSA.png?raw=true" id="31" name="Picture"/>
                     <pic:cNvPicPr>
                       <a:picLocks noChangeArrowheads="1" noChangeAspect="1"/>
                     </pic:cNvPicPr>
                   </pic:nvPicPr>
                   <pic:blipFill>
-                    <a:blip r:embed="rId31"/>
+                    <a:blip r:embed="rId29"/>
                     <a:stretch>
                       <a:fillRect/>
                     </a:stretch>
@@ -689,9 +597,9 @@
         <w:t xml:space="preserve">each account you want to use on each computer.</w:t>
       </w:r>
     </w:p>
-    <w:bookmarkEnd w:id="34"/>
-    <w:bookmarkEnd w:id="35"/>
-    <w:bookmarkStart w:id="36" w:name="and-now-youre-ready"/>
+    <w:bookmarkEnd w:id="32"/>
+    <w:bookmarkEnd w:id="33"/>
+    <w:bookmarkStart w:id="34" w:name="and-now-youre-ready"/>
     <w:p>
       <w:pPr>
         <w:pStyle w:val="Heading2"/>
@@ -787,7 +695,7 @@
         <w:t xml:space="preserve">If these aren’t correct, please feel free to reach out for help!</w:t>
       </w:r>
     </w:p>
-    <w:bookmarkEnd w:id="36"/>
+    <w:bookmarkEnd w:id="34"/>
     <w:sectPr/>
   </w:body>
 </w:document>
@@ -1796,7 +1704,7 @@
     <w:name w:val="ConstantTok"/>
     <w:basedOn w:val="VerbatimChar"/>
     <w:rPr>
-      <w:color w:val="000000"/>
+      <w:color w:val="8f5902"/>
       <w:shd w:val="clear" w:fill="f8f8f8"/>
     </w:rPr>
   </w:style>
@@ -1812,8 +1720,9 @@
     <w:name w:val="SpecialCharTok"/>
     <w:basedOn w:val="VerbatimChar"/>
     <w:rPr>
-      <w:color w:val="000000"/>
-      <w:shd w:val="clear" w:fill="f8f8f8"/>
+      <w:color w:val="ce5c00"/>
+      <w:shd w:val="clear" w:fill="f8f8f8"/>
+      <w:b/>
     </w:rPr>
   </w:style>
   <w:style w:type="character" w:customStyle="1" w:styleId="StringTok">
@@ -1898,8 +1807,9 @@
     <w:name w:val="FunctionTok"/>
     <w:basedOn w:val="VerbatimChar"/>
     <w:rPr>
-      <w:color w:val="000000"/>
-      <w:shd w:val="clear" w:fill="f8f8f8"/>
+      <w:color w:val="204a87"/>
+      <w:shd w:val="clear" w:fill="f8f8f8"/>
+      <w:b/>
     </w:rPr>
   </w:style>
   <w:style w:type="character" w:customStyle="1" w:styleId="VariableTok">
@@ -1955,7 +1865,7 @@
     <w:name w:val="AttributeTok"/>
     <w:basedOn w:val="VerbatimChar"/>
     <w:rPr>
-      <w:color w:val="c4a000"/>
+      <w:color w:val="204a87"/>
       <w:shd w:val="clear" w:fill="f8f8f8"/>
     </w:rPr>
   </w:style>

</xml_diff>